<commit_message>
Atualização do documento completo com todas as seções e prints
</commit_message>
<xml_diff>
--- a/GLOBALSOLUTION.docx
+++ b/GLOBALSOLUTION.docx
@@ -34,15 +34,7 @@
     </w:p>
     <w:p>
       <w:r>
-        <w:t xml:space="preserve">Considerando o escopo do seu projeto da Global </w:t>
-      </w:r>
-      <w:proofErr w:type="spellStart"/>
-      <w:r>
-        <w:t>SoluƟon</w:t>
-      </w:r>
-      <w:proofErr w:type="spellEnd"/>
-      <w:r>
-        <w:t xml:space="preserve">, faça: </w:t>
+        <w:t xml:space="preserve">Considerando o escopo do seu projeto da Global SoluƟon, faça: </w:t>
       </w:r>
     </w:p>
     <w:p>
@@ -52,82 +44,24 @@
     </w:p>
     <w:p>
       <w:r>
-        <w:t xml:space="preserve">a.1. Crie um repositório público no GITHUB.com para o seu projeto com </w:t>
-      </w:r>
-      <w:proofErr w:type="spellStart"/>
-      <w:r>
-        <w:t>Branch</w:t>
-      </w:r>
-      <w:proofErr w:type="spellEnd"/>
-      <w:r>
-        <w:t xml:space="preserve"> </w:t>
-      </w:r>
-      <w:proofErr w:type="spellStart"/>
-      <w:r>
-        <w:t>main</w:t>
-      </w:r>
-      <w:proofErr w:type="spellEnd"/>
-      <w:r>
-        <w:t xml:space="preserve"> e </w:t>
-      </w:r>
-    </w:p>
-    <w:p>
-      <w:proofErr w:type="spellStart"/>
-      <w:r>
-        <w:t>readme</w:t>
-      </w:r>
-      <w:proofErr w:type="spellEnd"/>
-      <w:r>
-        <w:t xml:space="preserve">, com o nome dos integrantes do seu grupo no </w:t>
-      </w:r>
-      <w:proofErr w:type="spellStart"/>
-      <w:r>
-        <w:t>readme</w:t>
-      </w:r>
-      <w:proofErr w:type="spellEnd"/>
-      <w:r>
-        <w:t xml:space="preserve"> (</w:t>
-      </w:r>
-      <w:proofErr w:type="spellStart"/>
-      <w:r>
-        <w:t>Ɵre</w:t>
-      </w:r>
-      <w:proofErr w:type="spellEnd"/>
-      <w:r>
-        <w:t xml:space="preserve"> print </w:t>
-      </w:r>
-      <w:proofErr w:type="spellStart"/>
-      <w:r>
-        <w:t>screen</w:t>
-      </w:r>
-      <w:proofErr w:type="spellEnd"/>
-      <w:r>
-        <w:t xml:space="preserve"> da tela do </w:t>
-      </w:r>
-    </w:p>
-    <w:p>
-      <w:r>
-        <w:t xml:space="preserve">repositório criado com a </w:t>
-      </w:r>
-      <w:proofErr w:type="spellStart"/>
-      <w:r>
-        <w:t>Branch</w:t>
-      </w:r>
-      <w:proofErr w:type="spellEnd"/>
-      <w:r>
-        <w:t xml:space="preserve"> </w:t>
-      </w:r>
-      <w:proofErr w:type="spellStart"/>
-      <w:r>
-        <w:t>main</w:t>
-      </w:r>
-      <w:proofErr w:type="spellEnd"/>
-      <w:r>
-        <w:t xml:space="preserve"> e cole no documento de resposta da sua prova); </w:t>
-      </w:r>
-    </w:p>
-    <w:p>
-      <w:r>
+        <w:t xml:space="preserve">a.1. Crie um repositório público no GITHUB.com para o seu projeto com Branch main e </w:t>
+      </w:r>
+    </w:p>
+    <w:p>
+      <w:r>
+        <w:t xml:space="preserve">readme, com o nome dos integrantes do seu grupo no readme (Ɵre print screen da tela do </w:t>
+      </w:r>
+    </w:p>
+    <w:p>
+      <w:r>
+        <w:t xml:space="preserve">repositório criado com a Branch main e cole no documento de resposta da sua prova); </w:t>
+      </w:r>
+    </w:p>
+    <w:p>
+      <w:r>
+        <w:rPr>
+          <w:noProof/>
+        </w:rPr>
         <w:drawing>
           <wp:inline distT="0" distB="0" distL="0" distR="0" wp14:anchorId="3DE4ACEB" wp14:editId="5661410C">
             <wp:extent cx="5731510" cy="1991360"/>
@@ -168,33 +102,12 @@
     <w:p/>
     <w:p>
       <w:r>
-        <w:t xml:space="preserve">a.2. Usando o </w:t>
-      </w:r>
-      <w:proofErr w:type="spellStart"/>
-      <w:r>
-        <w:t>Git</w:t>
-      </w:r>
-      <w:proofErr w:type="spellEnd"/>
-      <w:r>
-        <w:t xml:space="preserve"> CMD ou BASH, clone o repositório em uma pasta local projeto (</w:t>
-      </w:r>
-      <w:proofErr w:type="spellStart"/>
-      <w:r>
-        <w:t>Ɵre</w:t>
-      </w:r>
-      <w:proofErr w:type="spellEnd"/>
-      <w:r>
-        <w:t xml:space="preserve"> print </w:t>
-      </w:r>
-    </w:p>
-    <w:p>
-      <w:proofErr w:type="spellStart"/>
-      <w:r>
-        <w:t>screen</w:t>
-      </w:r>
-      <w:proofErr w:type="spellEnd"/>
-      <w:r>
-        <w:t xml:space="preserve"> da tela que mostra a execução do comando de clonagem e cole no documento de </w:t>
+        <w:t xml:space="preserve">a.2. Usando o Git CMD ou BASH, clone o repositório em uma pasta local projeto (Ɵre print </w:t>
+      </w:r>
+    </w:p>
+    <w:p>
+      <w:r>
+        <w:t xml:space="preserve">screen da tela que mostra a execução do comando de clonagem e cole no documento de </w:t>
       </w:r>
     </w:p>
     <w:p>
@@ -204,6 +117,9 @@
     </w:p>
     <w:p>
       <w:r>
+        <w:rPr>
+          <w:noProof/>
+        </w:rPr>
         <w:drawing>
           <wp:inline distT="0" distB="0" distL="0" distR="0" wp14:anchorId="43D2E67B" wp14:editId="0CE0C704">
             <wp:extent cx="5391902" cy="2457793"/>
@@ -244,23 +160,7 @@
     <w:p>
       <w:r>
         <w:lastRenderedPageBreak/>
-        <w:t>a.3. Inicialize o GIT FLOW projeto (</w:t>
-      </w:r>
-      <w:proofErr w:type="spellStart"/>
-      <w:r>
-        <w:t>Ɵre</w:t>
-      </w:r>
-      <w:proofErr w:type="spellEnd"/>
-      <w:r>
-        <w:t xml:space="preserve"> print </w:t>
-      </w:r>
-      <w:proofErr w:type="spellStart"/>
-      <w:r>
-        <w:t>screen</w:t>
-      </w:r>
-      <w:proofErr w:type="spellEnd"/>
-      <w:r>
-        <w:t xml:space="preserve"> da tela que mostra a execução do </w:t>
+        <w:t xml:space="preserve">a.3. Inicialize o GIT FLOW projeto (Ɵre print screen da tela que mostra a execução do </w:t>
       </w:r>
     </w:p>
     <w:p>
@@ -275,31 +175,7 @@
     </w:p>
     <w:p>
       <w:r>
-        <w:t xml:space="preserve">na pasta clonada do HUB. Use </w:t>
-      </w:r>
-      <w:proofErr w:type="spellStart"/>
-      <w:r>
-        <w:t>feature</w:t>
-      </w:r>
-      <w:proofErr w:type="spellEnd"/>
-      <w:r>
-        <w:t xml:space="preserve">, </w:t>
-      </w:r>
-      <w:proofErr w:type="spellStart"/>
-      <w:r>
-        <w:t>develop</w:t>
-      </w:r>
-      <w:proofErr w:type="spellEnd"/>
-      <w:r>
-        <w:t xml:space="preserve">, release, </w:t>
-      </w:r>
-      <w:proofErr w:type="spellStart"/>
-      <w:r>
-        <w:t>main</w:t>
-      </w:r>
-      <w:proofErr w:type="spellEnd"/>
-      <w:r>
-        <w:t xml:space="preserve">, na sequência correta de uso </w:t>
+        <w:t xml:space="preserve">na pasta clonada do HUB. Use feature, develop, release, main, na sequência correta de uso </w:t>
       </w:r>
     </w:p>
     <w:p>
@@ -309,6 +185,9 @@
     </w:p>
     <w:p>
       <w:r>
+        <w:rPr>
+          <w:noProof/>
+        </w:rPr>
         <w:drawing>
           <wp:inline distT="0" distB="0" distL="0" distR="0" wp14:anchorId="2862F702" wp14:editId="197656F9">
             <wp:extent cx="5731510" cy="4824730"/>
@@ -404,6 +283,9 @@
     </w:p>
     <w:p>
       <w:r>
+        <w:rPr>
+          <w:noProof/>
+        </w:rPr>
         <w:drawing>
           <wp:inline distT="0" distB="0" distL="0" distR="0" wp14:anchorId="2F10F2E0" wp14:editId="317B57FB">
             <wp:extent cx="5731510" cy="5552440"/>
@@ -453,205 +335,134 @@
     </w:p>
     <w:p>
       <w:r>
-        <w:t xml:space="preserve">integrantes do seu grupo no alto da 1ª página (se </w:t>
-      </w:r>
-      <w:proofErr w:type="spellStart"/>
-      <w:r>
-        <w:t>Ɵver</w:t>
-      </w:r>
-      <w:proofErr w:type="spellEnd"/>
-      <w:r>
-        <w:t xml:space="preserve"> feito em grupo) e... </w:t>
-      </w:r>
-    </w:p>
-    <w:p>
-      <w:r>
-        <w:t xml:space="preserve">c.1. Usando o </w:t>
-      </w:r>
-      <w:proofErr w:type="spellStart"/>
-      <w:r>
-        <w:t>Git</w:t>
-      </w:r>
-      <w:proofErr w:type="spellEnd"/>
-      <w:r>
-        <w:t xml:space="preserve"> CMD ou BASH, faça o </w:t>
-      </w:r>
-      <w:proofErr w:type="spellStart"/>
-      <w:r>
-        <w:t>commit</w:t>
-      </w:r>
-      <w:proofErr w:type="spellEnd"/>
-      <w:r>
-        <w:t xml:space="preserve"> do documento na pasta GIT local (clonada) </w:t>
-      </w:r>
-    </w:p>
-    <w:p>
-      <w:r>
-        <w:t xml:space="preserve">na </w:t>
-      </w:r>
-      <w:proofErr w:type="spellStart"/>
-      <w:r>
-        <w:t>Branch</w:t>
-      </w:r>
-      <w:proofErr w:type="spellEnd"/>
-      <w:r>
-        <w:t xml:space="preserve"> </w:t>
-      </w:r>
-      <w:proofErr w:type="spellStart"/>
-      <w:r>
-        <w:t>feature</w:t>
-      </w:r>
-      <w:proofErr w:type="spellEnd"/>
-      <w:r>
-        <w:t xml:space="preserve">, depois atualize o </w:t>
-      </w:r>
-      <w:proofErr w:type="spellStart"/>
-      <w:r>
-        <w:t>develop</w:t>
-      </w:r>
-      <w:proofErr w:type="spellEnd"/>
-      <w:r>
-        <w:t xml:space="preserve"> (</w:t>
-      </w:r>
-      <w:proofErr w:type="spellStart"/>
-      <w:r>
-        <w:t>Ɵre</w:t>
-      </w:r>
-      <w:proofErr w:type="spellEnd"/>
-      <w:r>
-        <w:t xml:space="preserve"> print </w:t>
-      </w:r>
-      <w:proofErr w:type="spellStart"/>
-      <w:r>
-        <w:t>screen</w:t>
-      </w:r>
-      <w:proofErr w:type="spellEnd"/>
-      <w:r>
-        <w:t xml:space="preserve"> da tela que mostra a </w:t>
-      </w:r>
-    </w:p>
-    <w:p>
-      <w:r>
+        <w:t xml:space="preserve">integrantes do seu grupo no alto da 1ª página (se Ɵver feito em grupo) e... </w:t>
+      </w:r>
+    </w:p>
+    <w:p>
+      <w:r>
+        <w:t xml:space="preserve">c.1. Usando o Git CMD ou BASH, faça o commit do documento na pasta GIT local (clonada) </w:t>
+      </w:r>
+    </w:p>
+    <w:p>
+      <w:r>
+        <w:t xml:space="preserve">na Branch feature, depois atualize o develop (Ɵre print screen da tela que mostra a </w:t>
+      </w:r>
+    </w:p>
+    <w:p>
+      <w:r>
+        <w:lastRenderedPageBreak/>
         <w:t xml:space="preserve">execução dos comandos e cole no documento de resposta da sua prova); </w:t>
       </w:r>
-    </w:p>
-    <w:p>
-      <w:r>
-        <w:t xml:space="preserve">c.2. Faça a atualização da </w:t>
-      </w:r>
-      <w:proofErr w:type="spellStart"/>
-      <w:r>
-        <w:t>Branch</w:t>
-      </w:r>
-      <w:proofErr w:type="spellEnd"/>
-      <w:r>
-        <w:t xml:space="preserve"> </w:t>
-      </w:r>
-      <w:proofErr w:type="spellStart"/>
-      <w:r>
-        <w:t>main</w:t>
-      </w:r>
-      <w:proofErr w:type="spellEnd"/>
-      <w:r>
-        <w:t xml:space="preserve"> após atualizar a </w:t>
-      </w:r>
-      <w:proofErr w:type="spellStart"/>
-      <w:r>
-        <w:t>develop</w:t>
-      </w:r>
-      <w:proofErr w:type="spellEnd"/>
-      <w:r>
-        <w:t xml:space="preserve">, via processo de release </w:t>
-      </w:r>
-    </w:p>
-    <w:p>
-      <w:r>
-        <w:t>(</w:t>
-      </w:r>
-      <w:proofErr w:type="spellStart"/>
-      <w:r>
-        <w:t>Ɵre</w:t>
-      </w:r>
-      <w:proofErr w:type="spellEnd"/>
-      <w:r>
-        <w:t xml:space="preserve"> print </w:t>
-      </w:r>
-      <w:proofErr w:type="spellStart"/>
-      <w:r>
-        <w:t>screen</w:t>
-      </w:r>
-      <w:proofErr w:type="spellEnd"/>
-      <w:r>
-        <w:t xml:space="preserve"> da tela que mostra a execução dos comandos e cole no documento de </w:t>
-      </w:r>
-    </w:p>
-    <w:p>
-      <w:r>
+      <w:r>
+        <w:br/>
+      </w:r>
+      <w:r>
+        <w:drawing>
+          <wp:inline distT="0" distB="0" distL="0" distR="0" wp14:anchorId="2D8BCC66" wp14:editId="03FB1A05">
+            <wp:extent cx="5731510" cy="5125085"/>
+            <wp:effectExtent l="0" t="0" r="2540" b="0"/>
+            <wp:docPr id="7" name="Picture 7"/>
+            <wp:cNvGraphicFramePr>
+              <a:graphicFrameLocks xmlns:a="http://schemas.openxmlformats.org/drawingml/2006/main" noChangeAspect="1"/>
+            </wp:cNvGraphicFramePr>
+            <a:graphic xmlns:a="http://schemas.openxmlformats.org/drawingml/2006/main">
+              <a:graphicData uri="http://schemas.openxmlformats.org/drawingml/2006/picture">
+                <pic:pic xmlns:pic="http://schemas.openxmlformats.org/drawingml/2006/picture">
+                  <pic:nvPicPr>
+                    <pic:cNvPr id="1" name=""/>
+                    <pic:cNvPicPr/>
+                  </pic:nvPicPr>
+                  <pic:blipFill>
+                    <a:blip r:embed="rId8"/>
+                    <a:stretch>
+                      <a:fillRect/>
+                    </a:stretch>
+                  </pic:blipFill>
+                  <pic:spPr>
+                    <a:xfrm>
+                      <a:off x="0" y="0"/>
+                      <a:ext cx="5731510" cy="5125085"/>
+                    </a:xfrm>
+                    <a:prstGeom prst="rect">
+                      <a:avLst/>
+                    </a:prstGeom>
+                  </pic:spPr>
+                </pic:pic>
+              </a:graphicData>
+            </a:graphic>
+          </wp:inline>
+        </w:drawing>
+      </w:r>
+    </w:p>
+    <w:p>
+      <w:r>
+        <w:t xml:space="preserve">c.2. Faça a atualização da Branch main após atualizar a develop, via processo de release </w:t>
+      </w:r>
+    </w:p>
+    <w:p>
+      <w:r>
+        <w:t xml:space="preserve">(Ɵre print screen da tela que mostra a execução dos comandos e cole no documento de </w:t>
+      </w:r>
+    </w:p>
+    <w:p>
+      <w:r>
+        <w:lastRenderedPageBreak/>
         <w:t xml:space="preserve">resposta da sua prova); </w:t>
       </w:r>
-    </w:p>
-    <w:p>
-      <w:r>
-        <w:lastRenderedPageBreak/>
-        <w:t xml:space="preserve">c.3. Atualize a cópia remota, enviando as </w:t>
-      </w:r>
-      <w:proofErr w:type="spellStart"/>
-      <w:r>
-        <w:t>Branches</w:t>
-      </w:r>
-      <w:proofErr w:type="spellEnd"/>
-      <w:r>
-        <w:t xml:space="preserve"> </w:t>
-      </w:r>
-      <w:proofErr w:type="spellStart"/>
-      <w:r>
-        <w:t>develop</w:t>
-      </w:r>
-      <w:proofErr w:type="spellEnd"/>
-      <w:r>
-        <w:t xml:space="preserve"> e </w:t>
-      </w:r>
-      <w:proofErr w:type="spellStart"/>
-      <w:r>
-        <w:t>main</w:t>
-      </w:r>
-      <w:proofErr w:type="spellEnd"/>
-      <w:r>
-        <w:t xml:space="preserve"> para o GITHUB (</w:t>
-      </w:r>
-      <w:proofErr w:type="spellStart"/>
-      <w:r>
-        <w:t>Ɵre</w:t>
-      </w:r>
-      <w:proofErr w:type="spellEnd"/>
-      <w:r>
-        <w:t xml:space="preserve"> </w:t>
-      </w:r>
-    </w:p>
-    <w:p>
-      <w:r>
-        <w:t xml:space="preserve">print </w:t>
-      </w:r>
-      <w:proofErr w:type="spellStart"/>
-      <w:r>
-        <w:t>screen</w:t>
-      </w:r>
-      <w:proofErr w:type="spellEnd"/>
-      <w:r>
-        <w:t xml:space="preserve"> da tela que mostra a execução do comando de sincronização de dados e da </w:t>
-      </w:r>
-    </w:p>
-    <w:p>
-      <w:r>
-        <w:t xml:space="preserve">tela do GITHUB com as </w:t>
-      </w:r>
-      <w:proofErr w:type="spellStart"/>
-      <w:r>
-        <w:t>branches</w:t>
-      </w:r>
-      <w:proofErr w:type="spellEnd"/>
-      <w:r>
-        <w:t xml:space="preserve"> atualizadas). </w:t>
+      <w:r>
+        <w:br/>
+      </w:r>
+      <w:r>
+        <w:drawing>
+          <wp:inline distT="0" distB="0" distL="0" distR="0" wp14:anchorId="061D58D3" wp14:editId="2EE53E5E">
+            <wp:extent cx="5658640" cy="4039164"/>
+            <wp:effectExtent l="0" t="0" r="0" b="0"/>
+            <wp:docPr id="6" name="Picture 6"/>
+            <wp:cNvGraphicFramePr>
+              <a:graphicFrameLocks xmlns:a="http://schemas.openxmlformats.org/drawingml/2006/main" noChangeAspect="1"/>
+            </wp:cNvGraphicFramePr>
+            <a:graphic xmlns:a="http://schemas.openxmlformats.org/drawingml/2006/main">
+              <a:graphicData uri="http://schemas.openxmlformats.org/drawingml/2006/picture">
+                <pic:pic xmlns:pic="http://schemas.openxmlformats.org/drawingml/2006/picture">
+                  <pic:nvPicPr>
+                    <pic:cNvPr id="1" name=""/>
+                    <pic:cNvPicPr/>
+                  </pic:nvPicPr>
+                  <pic:blipFill>
+                    <a:blip r:embed="rId9"/>
+                    <a:stretch>
+                      <a:fillRect/>
+                    </a:stretch>
+                  </pic:blipFill>
+                  <pic:spPr>
+                    <a:xfrm>
+                      <a:off x="0" y="0"/>
+                      <a:ext cx="5658640" cy="4039164"/>
+                    </a:xfrm>
+                    <a:prstGeom prst="rect">
+                      <a:avLst/>
+                    </a:prstGeom>
+                  </pic:spPr>
+                </pic:pic>
+              </a:graphicData>
+            </a:graphic>
+          </wp:inline>
+        </w:drawing>
+      </w:r>
+    </w:p>
+    <w:p>
+      <w:r>
+        <w:t xml:space="preserve">c.3. Atualize a cópia remota, enviando as Branches develop e main para o GITHUB (Ɵre </w:t>
+      </w:r>
+    </w:p>
+    <w:p>
+      <w:r>
+        <w:t xml:space="preserve">print screen da tela que mostra a execução do comando de sincronização de dados e da </w:t>
+      </w:r>
+    </w:p>
+    <w:p>
+      <w:r>
+        <w:t xml:space="preserve">tela do GITHUB com as branches atualizadas). </w:t>
       </w:r>
     </w:p>
     <w:p>
@@ -667,6 +478,46 @@
     <w:p>
       <w:r>
         <w:t>PROFESSOR PARA ESTA PROVA.</w:t>
+      </w:r>
+      <w:r>
+        <w:br/>
+      </w:r>
+      <w:r>
+        <w:drawing>
+          <wp:inline distT="0" distB="0" distL="0" distR="0" wp14:anchorId="2A87DC8D" wp14:editId="68673ED6">
+            <wp:extent cx="5731510" cy="1647190"/>
+            <wp:effectExtent l="0" t="0" r="2540" b="0"/>
+            <wp:docPr id="4" name="Picture 4"/>
+            <wp:cNvGraphicFramePr>
+              <a:graphicFrameLocks xmlns:a="http://schemas.openxmlformats.org/drawingml/2006/main" noChangeAspect="1"/>
+            </wp:cNvGraphicFramePr>
+            <a:graphic xmlns:a="http://schemas.openxmlformats.org/drawingml/2006/main">
+              <a:graphicData uri="http://schemas.openxmlformats.org/drawingml/2006/picture">
+                <pic:pic xmlns:pic="http://schemas.openxmlformats.org/drawingml/2006/picture">
+                  <pic:nvPicPr>
+                    <pic:cNvPr id="1" name=""/>
+                    <pic:cNvPicPr/>
+                  </pic:nvPicPr>
+                  <pic:blipFill>
+                    <a:blip r:embed="rId10"/>
+                    <a:stretch>
+                      <a:fillRect/>
+                    </a:stretch>
+                  </pic:blipFill>
+                  <pic:spPr>
+                    <a:xfrm>
+                      <a:off x="0" y="0"/>
+                      <a:ext cx="5731510" cy="1647190"/>
+                    </a:xfrm>
+                    <a:prstGeom prst="rect">
+                      <a:avLst/>
+                    </a:prstGeom>
+                  </pic:spPr>
+                </pic:pic>
+              </a:graphicData>
+            </a:graphic>
+          </wp:inline>
+        </w:drawing>
       </w:r>
     </w:p>
     <w:sectPr>

</xml_diff>